<commit_message>
=fix: fix some shit
</commit_message>
<xml_diff>
--- a/Пояснительная записка.docx
+++ b/Пояснительная записка.docx
@@ -1,6 +1,6 @@
 
 <file path=word/document.xml><?xml version="1.0" encoding="utf-8"?>
-<w:document xmlns:wpc="http://schemas.microsoft.com/office/word/2010/wordprocessingCanvas" xmlns:cx="http://schemas.microsoft.com/office/drawing/2014/chartex" xmlns:cx1="http://schemas.microsoft.com/office/drawing/2015/9/8/chartex" xmlns:cx2="http://schemas.microsoft.com/office/drawing/2015/10/21/chartex" xmlns:cx3="http://schemas.microsoft.com/office/drawing/2016/5/9/chartex" xmlns:cx4="http://schemas.microsoft.com/office/drawing/2016/5/10/chartex" xmlns:cx5="http://schemas.microsoft.com/office/drawing/2016/5/11/chartex" xmlns:cx6="http://schemas.microsoft.com/office/drawing/2016/5/12/chartex" xmlns:cx7="http://schemas.microsoft.com/office/drawing/2016/5/13/chartex" xmlns:cx8="http://schemas.microsoft.com/office/drawing/2016/5/14/chartex" xmlns:mc="http://schemas.openxmlformats.org/markup-compatibility/2006" xmlns:aink="http://schemas.microsoft.com/office/drawing/2016/ink" xmlns:am3d="http://schemas.microsoft.com/office/drawing/2017/model3d" xmlns:o="urn:schemas-microsoft-com:office:office" xmlns:r="http://schemas.openxmlformats.org/officeDocument/2006/relationships" xmlns:m="http://schemas.openxmlformats.org/officeDocument/2006/math" xmlns:v="urn:schemas-microsoft-com:vml" xmlns:wp14="http://schemas.microsoft.com/office/word/2010/wordprocessingDrawing" xmlns:wp="http://schemas.openxmlformats.org/drawingml/2006/wordprocessingDrawing" xmlns:w10="urn:schemas-microsoft-com:office:word" xmlns:w="http://schemas.openxmlformats.org/wordprocessingml/2006/main" xmlns:w14="http://schemas.microsoft.com/office/word/2010/wordml" xmlns:w15="http://schemas.microsoft.com/office/word/2012/wordml" xmlns:w16cex="http://schemas.microsoft.com/office/word/2018/wordml/cex" xmlns:w16cid="http://schemas.microsoft.com/office/word/2016/wordml/cid" xmlns:w16="http://schemas.microsoft.com/office/word/2018/wordml" xmlns:w16sdtdh="http://schemas.microsoft.com/office/word/2020/wordml/sdtdatahash" xmlns:w16se="http://schemas.microsoft.com/office/word/2015/wordml/symex" xmlns:wpg="http://schemas.microsoft.com/office/word/2010/wordprocessingGroup" xmlns:wpi="http://schemas.microsoft.com/office/word/2010/wordprocessingInk" xmlns:wne="http://schemas.microsoft.com/office/word/2006/wordml" xmlns:wps="http://schemas.microsoft.com/office/word/2010/wordprocessingShape" mc:Ignorable="w14 w15 w16se w16cid w16 w16cex w16sdtdh wp14">
+<w:document xmlns:wpc="http://schemas.microsoft.com/office/word/2010/wordprocessingCanvas" xmlns:cx="http://schemas.microsoft.com/office/drawing/2014/chartex" xmlns:cx1="http://schemas.microsoft.com/office/drawing/2015/9/8/chartex" xmlns:cx2="http://schemas.microsoft.com/office/drawing/2015/10/21/chartex" xmlns:cx3="http://schemas.microsoft.com/office/drawing/2016/5/9/chartex" xmlns:cx4="http://schemas.microsoft.com/office/drawing/2016/5/10/chartex" xmlns:cx5="http://schemas.microsoft.com/office/drawing/2016/5/11/chartex" xmlns:cx6="http://schemas.microsoft.com/office/drawing/2016/5/12/chartex" xmlns:cx7="http://schemas.microsoft.com/office/drawing/2016/5/13/chartex" xmlns:cx8="http://schemas.microsoft.com/office/drawing/2016/5/14/chartex" xmlns:mc="http://schemas.openxmlformats.org/markup-compatibility/2006" xmlns:aink="http://schemas.microsoft.com/office/drawing/2016/ink" xmlns:am3d="http://schemas.microsoft.com/office/drawing/2017/model3d" xmlns:o="urn:schemas-microsoft-com:office:office" xmlns:r="http://schemas.openxmlformats.org/officeDocument/2006/relationships" xmlns:m="http://schemas.openxmlformats.org/officeDocument/2006/math" xmlns:v="urn:schemas-microsoft-com:vml" xmlns:wp14="http://schemas.microsoft.com/office/word/2010/wordprocessingDrawing" xmlns:wp="http://schemas.openxmlformats.org/drawingml/2006/wordprocessingDrawing" xmlns:w10="urn:schemas-microsoft-com:office:word" xmlns:w="http://schemas.openxmlformats.org/wordprocessingml/2006/main" xmlns:w14="http://schemas.microsoft.com/office/word/2010/wordml" xmlns:w15="http://schemas.microsoft.com/office/word/2012/wordml" xmlns:w16cid="http://schemas.microsoft.com/office/word/2016/wordml/cid" xmlns:w16se="http://schemas.microsoft.com/office/word/2015/wordml/symex" xmlns:wpg="http://schemas.microsoft.com/office/word/2010/wordprocessingGroup" xmlns:wpi="http://schemas.microsoft.com/office/word/2010/wordprocessingInk" xmlns:wne="http://schemas.microsoft.com/office/word/2006/wordml" xmlns:wps="http://schemas.microsoft.com/office/word/2010/wordprocessingShape" mc:Ignorable="w14 w15 w16se w16cid wp14">
   <w:body>
     <w:p>
       <w:pPr>
@@ -3144,15 +3144,6 @@
                 <w:lang w:val="en-US"/>
               </w:rPr>
             </w:pPr>
-            <w:r>
-              <w:rPr>
-                <w:rFonts w:ascii="Times New Roman" w:hAnsi="Times New Roman" w:cs="Times New Roman"/>
-                <w:sz w:val="28"/>
-                <w:szCs w:val="28"/>
-                <w:lang w:val="en-US"/>
-              </w:rPr>
-              <w:t>X(</w:t>
-            </w:r>
             <w:proofErr w:type="spellStart"/>
             <w:r>
               <w:rPr>
@@ -3161,47 +3152,19 @@
                 <w:szCs w:val="28"/>
                 <w:lang w:val="en-US"/>
               </w:rPr>
-              <w:t>a</w:t>
-            </w:r>
-            <w:r>
-              <w:rPr>
-                <w:rFonts w:ascii="Times New Roman" w:hAnsi="Times New Roman" w:cs="Times New Roman"/>
-                <w:sz w:val="28"/>
-                <w:szCs w:val="28"/>
-                <w:vertAlign w:val="subscript"/>
-                <w:lang w:val="en-US"/>
-              </w:rPr>
-              <w:t>m</w:t>
-            </w:r>
-            <w:r>
-              <w:rPr>
-                <w:rFonts w:ascii="Times New Roman" w:hAnsi="Times New Roman" w:cs="Times New Roman"/>
-                <w:sz w:val="28"/>
-                <w:szCs w:val="28"/>
-                <w:lang w:val="en-US"/>
-              </w:rPr>
-              <w:t>,a</w:t>
-            </w:r>
-            <w:r>
-              <w:rPr>
-                <w:rFonts w:ascii="Times New Roman" w:hAnsi="Times New Roman" w:cs="Times New Roman"/>
-                <w:sz w:val="28"/>
-                <w:szCs w:val="28"/>
-                <w:vertAlign w:val="subscript"/>
-                <w:lang w:val="en-US"/>
-              </w:rPr>
-              <w:t>s</w:t>
+              <w:t>X</w:t>
+            </w:r>
+            <w:r>
+              <w:rPr>
+                <w:rFonts w:ascii="Times New Roman" w:hAnsi="Times New Roman" w:cs="Times New Roman"/>
+                <w:sz w:val="28"/>
+                <w:szCs w:val="28"/>
+                <w:vertAlign w:val="subscript"/>
+                <w:lang w:val="en-US"/>
+              </w:rPr>
+              <w:t>ms</w:t>
             </w:r>
             <w:proofErr w:type="spellEnd"/>
-            <w:r>
-              <w:rPr>
-                <w:rFonts w:ascii="Times New Roman" w:hAnsi="Times New Roman" w:cs="Times New Roman"/>
-                <w:sz w:val="28"/>
-                <w:szCs w:val="28"/>
-                <w:lang w:val="en-US"/>
-              </w:rPr>
-              <w:t>)</w:t>
-            </w:r>
           </w:p>
         </w:tc>
         <w:tc>
@@ -3221,15 +3184,6 @@
                 <w:lang w:val="en-US"/>
               </w:rPr>
             </w:pPr>
-            <w:r>
-              <w:rPr>
-                <w:rFonts w:ascii="Times New Roman" w:hAnsi="Times New Roman" w:cs="Times New Roman"/>
-                <w:sz w:val="28"/>
-                <w:szCs w:val="28"/>
-                <w:lang w:val="en-US"/>
-              </w:rPr>
-              <w:t>Y(</w:t>
-            </w:r>
             <w:proofErr w:type="spellStart"/>
             <w:r>
               <w:rPr>
@@ -3238,47 +3192,19 @@
                 <w:szCs w:val="28"/>
                 <w:lang w:val="en-US"/>
               </w:rPr>
-              <w:t>a</w:t>
-            </w:r>
-            <w:r>
-              <w:rPr>
-                <w:rFonts w:ascii="Times New Roman" w:hAnsi="Times New Roman" w:cs="Times New Roman"/>
-                <w:sz w:val="28"/>
-                <w:szCs w:val="28"/>
-                <w:vertAlign w:val="subscript"/>
-                <w:lang w:val="en-US"/>
-              </w:rPr>
-              <w:t>m</w:t>
-            </w:r>
-            <w:r>
-              <w:rPr>
-                <w:rFonts w:ascii="Times New Roman" w:hAnsi="Times New Roman" w:cs="Times New Roman"/>
-                <w:sz w:val="28"/>
-                <w:szCs w:val="28"/>
-                <w:lang w:val="en-US"/>
-              </w:rPr>
-              <w:t>,a</w:t>
-            </w:r>
-            <w:r>
-              <w:rPr>
-                <w:rFonts w:ascii="Times New Roman" w:hAnsi="Times New Roman" w:cs="Times New Roman"/>
-                <w:sz w:val="28"/>
-                <w:szCs w:val="28"/>
-                <w:vertAlign w:val="subscript"/>
-                <w:lang w:val="en-US"/>
-              </w:rPr>
-              <w:t>s</w:t>
+              <w:t>Y</w:t>
+            </w:r>
+            <w:r>
+              <w:rPr>
+                <w:rFonts w:ascii="Times New Roman" w:hAnsi="Times New Roman" w:cs="Times New Roman"/>
+                <w:sz w:val="28"/>
+                <w:szCs w:val="28"/>
+                <w:vertAlign w:val="subscript"/>
+                <w:lang w:val="en-US"/>
+              </w:rPr>
+              <w:t>ms</w:t>
             </w:r>
             <w:proofErr w:type="spellEnd"/>
-            <w:r>
-              <w:rPr>
-                <w:rFonts w:ascii="Times New Roman" w:hAnsi="Times New Roman" w:cs="Times New Roman"/>
-                <w:sz w:val="28"/>
-                <w:szCs w:val="28"/>
-                <w:lang w:val="en-US"/>
-              </w:rPr>
-              <w:t>)</w:t>
-            </w:r>
           </w:p>
         </w:tc>
       </w:tr>
@@ -8635,7 +8561,6 @@
                 <w:rFonts w:ascii="Times New Roman" w:hAnsi="Times New Roman" w:cs="Times New Roman"/>
                 <w:sz w:val="28"/>
                 <w:szCs w:val="28"/>
-                <w:lang w:val="en-US"/>
               </w:rPr>
             </w:pPr>
             <w:r>
@@ -9074,16 +8999,7 @@
                 <w:szCs w:val="28"/>
                 <w:lang w:val="en-US"/>
               </w:rPr>
-              <w:t xml:space="preserve"> </w:t>
-            </w:r>
-            <w:r>
-              <w:rPr>
-                <w:rFonts w:ascii="Times New Roman" w:hAnsi="Times New Roman" w:cs="Times New Roman"/>
-                <w:sz w:val="28"/>
-                <w:szCs w:val="28"/>
-                <w:lang w:val="en-US"/>
-              </w:rPr>
-              <w:t>x</w:t>
+              <w:t xml:space="preserve"> x</w:t>
             </w:r>
             <w:r>
               <w:rPr>
@@ -9424,16 +9340,7 @@
                 <w:szCs w:val="28"/>
                 <w:lang w:val="en-US"/>
               </w:rPr>
-              <w:t xml:space="preserve"> </w:t>
-            </w:r>
-            <w:r>
-              <w:rPr>
-                <w:rFonts w:ascii="Times New Roman" w:hAnsi="Times New Roman" w:cs="Times New Roman"/>
-                <w:sz w:val="28"/>
-                <w:szCs w:val="28"/>
-                <w:lang w:val="en-US"/>
-              </w:rPr>
-              <w:t>x</w:t>
+              <w:t xml:space="preserve"> x</w:t>
             </w:r>
             <w:r>
               <w:rPr>
@@ -9774,16 +9681,7 @@
                 <w:szCs w:val="28"/>
                 <w:lang w:val="en-US"/>
               </w:rPr>
-              <w:t xml:space="preserve"> </w:t>
-            </w:r>
-            <w:r>
-              <w:rPr>
-                <w:rFonts w:ascii="Times New Roman" w:hAnsi="Times New Roman" w:cs="Times New Roman"/>
-                <w:sz w:val="28"/>
-                <w:szCs w:val="28"/>
-                <w:lang w:val="en-US"/>
-              </w:rPr>
-              <w:t>x</w:t>
+              <w:t xml:space="preserve"> x</w:t>
             </w:r>
             <w:r>
               <w:rPr>
@@ -9819,27 +9717,7 @@
                 <w:szCs w:val="28"/>
                 <w:lang w:val="en-US"/>
               </w:rPr>
-              <w:t>D</w:t>
-            </w:r>
-            <w:proofErr w:type="gramStart"/>
-            <w:r>
-              <w:rPr>
-                <w:rFonts w:ascii="Times New Roman" w:hAnsi="Times New Roman" w:cs="Times New Roman"/>
-                <w:sz w:val="28"/>
-                <w:szCs w:val="28"/>
-                <w:lang w:val="en-US"/>
-              </w:rPr>
-              <w:t>0,D</w:t>
-            </w:r>
-            <w:proofErr w:type="gramEnd"/>
-            <w:r>
-              <w:rPr>
-                <w:rFonts w:ascii="Times New Roman" w:hAnsi="Times New Roman" w:cs="Times New Roman"/>
-                <w:sz w:val="28"/>
-                <w:szCs w:val="28"/>
-                <w:lang w:val="en-US"/>
-              </w:rPr>
-              <w:t>1</w:t>
+              <w:t>D0,D1</w:t>
             </w:r>
           </w:p>
         </w:tc>
@@ -10410,6 +10288,44 @@
                 <w:vertAlign w:val="subscript"/>
                 <w:lang w:val="en-US"/>
               </w:rPr>
+              <w:t>7</w:t>
+            </w:r>
+            <w:r>
+              <w:rPr>
+                <w:rFonts w:ascii="Times New Roman" w:hAnsi="Times New Roman" w:cs="Times New Roman"/>
+                <w:sz w:val="28"/>
+                <w:szCs w:val="28"/>
+                <w:vertAlign w:val="subscript"/>
+                <w:lang w:val="en-US"/>
+              </w:rPr>
+              <w:softHyphen/>
+            </w:r>
+            <w:r>
+              <w:rPr>
+                <w:rFonts w:ascii="Times New Roman" w:hAnsi="Times New Roman" w:cs="Times New Roman"/>
+                <w:sz w:val="28"/>
+                <w:szCs w:val="28"/>
+                <w:lang w:val="en-US"/>
+              </w:rPr>
+              <w:t>,</w:t>
+            </w:r>
+            <w:r>
+              <w:rPr>
+                <w:rFonts w:ascii="Times New Roman" w:hAnsi="Times New Roman" w:cs="Times New Roman"/>
+                <w:sz w:val="28"/>
+                <w:szCs w:val="28"/>
+                <w:lang w:val="en-US"/>
+              </w:rPr>
+              <w:t>y</w:t>
+            </w:r>
+            <w:r>
+              <w:rPr>
+                <w:rFonts w:ascii="Times New Roman" w:hAnsi="Times New Roman" w:cs="Times New Roman"/>
+                <w:sz w:val="28"/>
+                <w:szCs w:val="28"/>
+                <w:vertAlign w:val="subscript"/>
+                <w:lang w:val="en-US"/>
+              </w:rPr>
               <w:t>12</w:t>
             </w:r>
           </w:p>
@@ -10475,15 +10391,7 @@
                 <w:sz w:val="28"/>
                 <w:szCs w:val="28"/>
               </w:rPr>
-              <w:t xml:space="preserve"> </w:t>
-            </w:r>
-            <w:r>
-              <w:rPr>
-                <w:rFonts w:ascii="Times New Roman" w:hAnsi="Times New Roman" w:cs="Times New Roman"/>
-                <w:sz w:val="28"/>
-                <w:szCs w:val="28"/>
-              </w:rPr>
-              <w:t>x̅</w:t>
+              <w:t xml:space="preserve"> x̅</w:t>
             </w:r>
             <w:r>
               <w:rPr>
@@ -10520,27 +10428,7 @@
                 <w:szCs w:val="28"/>
                 <w:lang w:val="en-US"/>
               </w:rPr>
-              <w:t>D</w:t>
-            </w:r>
-            <w:proofErr w:type="gramStart"/>
-            <w:r>
-              <w:rPr>
-                <w:rFonts w:ascii="Times New Roman" w:hAnsi="Times New Roman" w:cs="Times New Roman"/>
-                <w:sz w:val="28"/>
-                <w:szCs w:val="28"/>
-                <w:lang w:val="en-US"/>
-              </w:rPr>
-              <w:t>0,D</w:t>
-            </w:r>
-            <w:proofErr w:type="gramEnd"/>
-            <w:r>
-              <w:rPr>
-                <w:rFonts w:ascii="Times New Roman" w:hAnsi="Times New Roman" w:cs="Times New Roman"/>
-                <w:sz w:val="28"/>
-                <w:szCs w:val="28"/>
-                <w:lang w:val="en-US"/>
-              </w:rPr>
-              <w:t>2</w:t>
+              <w:t>D0,D2</w:t>
             </w:r>
           </w:p>
         </w:tc>
@@ -10742,6 +10630,44 @@
                 <w:vertAlign w:val="subscript"/>
                 <w:lang w:val="en-US"/>
               </w:rPr>
+              <w:t>7</w:t>
+            </w:r>
+            <w:r>
+              <w:rPr>
+                <w:rFonts w:ascii="Times New Roman" w:hAnsi="Times New Roman" w:cs="Times New Roman"/>
+                <w:sz w:val="28"/>
+                <w:szCs w:val="28"/>
+                <w:vertAlign w:val="subscript"/>
+                <w:lang w:val="en-US"/>
+              </w:rPr>
+              <w:softHyphen/>
+            </w:r>
+            <w:r>
+              <w:rPr>
+                <w:rFonts w:ascii="Times New Roman" w:hAnsi="Times New Roman" w:cs="Times New Roman"/>
+                <w:sz w:val="28"/>
+                <w:szCs w:val="28"/>
+                <w:lang w:val="en-US"/>
+              </w:rPr>
+              <w:t>,</w:t>
+            </w:r>
+            <w:r>
+              <w:rPr>
+                <w:rFonts w:ascii="Times New Roman" w:hAnsi="Times New Roman" w:cs="Times New Roman"/>
+                <w:sz w:val="28"/>
+                <w:szCs w:val="28"/>
+                <w:lang w:val="en-US"/>
+              </w:rPr>
+              <w:t>y</w:t>
+            </w:r>
+            <w:r>
+              <w:rPr>
+                <w:rFonts w:ascii="Times New Roman" w:hAnsi="Times New Roman" w:cs="Times New Roman"/>
+                <w:sz w:val="28"/>
+                <w:szCs w:val="28"/>
+                <w:vertAlign w:val="subscript"/>
+                <w:lang w:val="en-US"/>
+              </w:rPr>
               <w:t>13</w:t>
             </w:r>
             <w:r>
@@ -10827,16 +10753,7 @@
                 <w:szCs w:val="28"/>
                 <w:lang w:val="en-US"/>
               </w:rPr>
-              <w:t xml:space="preserve"> </w:t>
-            </w:r>
-            <w:r>
-              <w:rPr>
-                <w:rFonts w:ascii="Times New Roman" w:hAnsi="Times New Roman" w:cs="Times New Roman"/>
-                <w:sz w:val="28"/>
-                <w:szCs w:val="28"/>
-                <w:lang w:val="en-US"/>
-              </w:rPr>
-              <w:t>x</w:t>
+              <w:t xml:space="preserve"> x</w:t>
             </w:r>
             <w:r>
               <w:rPr>
@@ -11578,15 +11495,7 @@
                 <w:sz w:val="28"/>
                 <w:szCs w:val="28"/>
               </w:rPr>
-              <w:t xml:space="preserve"> </w:t>
-            </w:r>
-            <w:r>
-              <w:rPr>
-                <w:rFonts w:ascii="Times New Roman" w:hAnsi="Times New Roman" w:cs="Times New Roman"/>
-                <w:sz w:val="28"/>
-                <w:szCs w:val="28"/>
-              </w:rPr>
-              <w:t>x̅</w:t>
+              <w:t xml:space="preserve"> x̅</w:t>
             </w:r>
             <w:r>
               <w:rPr>
@@ -11993,15 +11902,7 @@
                 <w:sz w:val="28"/>
                 <w:szCs w:val="28"/>
               </w:rPr>
-              <w:t xml:space="preserve"> </w:t>
-            </w:r>
-            <w:r>
-              <w:rPr>
-                <w:rFonts w:ascii="Times New Roman" w:hAnsi="Times New Roman" w:cs="Times New Roman"/>
-                <w:sz w:val="28"/>
-                <w:szCs w:val="28"/>
-              </w:rPr>
-              <w:t>x̅</w:t>
+              <w:t xml:space="preserve"> x̅</w:t>
             </w:r>
             <w:r>
               <w:rPr>
@@ -12354,16 +12255,7 @@
                 <w:szCs w:val="28"/>
                 <w:lang w:val="en-US"/>
               </w:rPr>
-              <w:t xml:space="preserve"> </w:t>
-            </w:r>
-            <w:r>
-              <w:rPr>
-                <w:rFonts w:ascii="Times New Roman" w:hAnsi="Times New Roman" w:cs="Times New Roman"/>
-                <w:sz w:val="28"/>
-                <w:szCs w:val="28"/>
-                <w:lang w:val="en-US"/>
-              </w:rPr>
-              <w:t>x</w:t>
+              <w:t xml:space="preserve"> x</w:t>
             </w:r>
             <w:r>
               <w:rPr>
@@ -12419,27 +12311,7 @@
                 <w:szCs w:val="28"/>
                 <w:lang w:val="en-US"/>
               </w:rPr>
-              <w:t>D</w:t>
-            </w:r>
-            <w:proofErr w:type="gramStart"/>
-            <w:r>
-              <w:rPr>
-                <w:rFonts w:ascii="Times New Roman" w:hAnsi="Times New Roman" w:cs="Times New Roman"/>
-                <w:sz w:val="28"/>
-                <w:szCs w:val="28"/>
-                <w:lang w:val="en-US"/>
-              </w:rPr>
-              <w:t>0,D</w:t>
-            </w:r>
-            <w:proofErr w:type="gramEnd"/>
-            <w:r>
-              <w:rPr>
-                <w:rFonts w:ascii="Times New Roman" w:hAnsi="Times New Roman" w:cs="Times New Roman"/>
-                <w:sz w:val="28"/>
-                <w:szCs w:val="28"/>
-                <w:lang w:val="en-US"/>
-              </w:rPr>
-              <w:t>1,D2</w:t>
+              <w:t>D0,D1,D2</w:t>
             </w:r>
           </w:p>
         </w:tc>
@@ -12715,16 +12587,7 @@
                 <w:szCs w:val="28"/>
                 <w:lang w:val="en-US"/>
               </w:rPr>
-              <w:t xml:space="preserve"> </w:t>
-            </w:r>
-            <w:r>
-              <w:rPr>
-                <w:rFonts w:ascii="Times New Roman" w:hAnsi="Times New Roman" w:cs="Times New Roman"/>
-                <w:sz w:val="28"/>
-                <w:szCs w:val="28"/>
-                <w:lang w:val="en-US"/>
-              </w:rPr>
-              <w:t>x</w:t>
+              <w:t xml:space="preserve"> x</w:t>
             </w:r>
             <w:r>
               <w:rPr>
@@ -14471,7 +14334,6 @@
                 <w:rFonts w:ascii="Times New Roman" w:hAnsi="Times New Roman" w:cs="Times New Roman"/>
                 <w:sz w:val="28"/>
                 <w:szCs w:val="28"/>
-                <w:lang w:val="en-US"/>
               </w:rPr>
             </w:pPr>
             <w:r>
@@ -14550,6 +14412,56 @@
                 <w:lang w:val="en-US"/>
               </w:rPr>
               <w:t>4</w:t>
+            </w:r>
+            <w:r>
+              <w:rPr>
+                <w:rFonts w:ascii="Times New Roman" w:hAnsi="Times New Roman" w:cs="Times New Roman"/>
+                <w:sz w:val="28"/>
+                <w:szCs w:val="28"/>
+                <w:vertAlign w:val="subscript"/>
+                <w:lang w:val="en-US"/>
+              </w:rPr>
+              <w:t xml:space="preserve"> </w:t>
+            </w:r>
+            <w:r>
+              <w:rPr>
+                <w:rFonts w:ascii="Times New Roman" w:hAnsi="Times New Roman" w:cs="Times New Roman"/>
+                <w:sz w:val="28"/>
+                <w:szCs w:val="28"/>
+                <w:lang w:val="en-US"/>
+              </w:rPr>
+              <w:t>v t</w:t>
+            </w:r>
+            <w:bookmarkStart w:id="0" w:name="_GoBack"/>
+            <w:r>
+              <w:rPr>
+                <w:rFonts w:ascii="Times New Roman" w:hAnsi="Times New Roman" w:cs="Times New Roman"/>
+                <w:sz w:val="28"/>
+                <w:szCs w:val="28"/>
+                <w:vertAlign w:val="subscript"/>
+                <w:lang w:val="en-US"/>
+              </w:rPr>
+              <w:t>10</w:t>
+            </w:r>
+            <w:bookmarkEnd w:id="0"/>
+            <w:r>
+              <w:rPr>
+                <w:rFonts w:ascii="Times New Roman" w:hAnsi="Times New Roman" w:cs="Times New Roman"/>
+                <w:sz w:val="28"/>
+                <w:szCs w:val="28"/>
+                <w:lang w:val="en-US"/>
+              </w:rPr>
+              <w:t xml:space="preserve"> v t</w:t>
+            </w:r>
+            <w:r>
+              <w:rPr>
+                <w:rFonts w:ascii="Times New Roman" w:hAnsi="Times New Roman" w:cs="Times New Roman"/>
+                <w:sz w:val="28"/>
+                <w:szCs w:val="28"/>
+                <w:vertAlign w:val="subscript"/>
+                <w:lang w:val="en-US"/>
+              </w:rPr>
+              <w:t>11</w:t>
             </w:r>
           </w:p>
         </w:tc>
@@ -15709,7 +15621,7 @@
 </file>
 
 <file path=word/endnotes.xml><?xml version="1.0" encoding="utf-8"?>
-<w:endnotes xmlns:wpc="http://schemas.microsoft.com/office/word/2010/wordprocessingCanvas" xmlns:cx="http://schemas.microsoft.com/office/drawing/2014/chartex" xmlns:cx1="http://schemas.microsoft.com/office/drawing/2015/9/8/chartex" xmlns:cx2="http://schemas.microsoft.com/office/drawing/2015/10/21/chartex" xmlns:cx3="http://schemas.microsoft.com/office/drawing/2016/5/9/chartex" xmlns:cx4="http://schemas.microsoft.com/office/drawing/2016/5/10/chartex" xmlns:cx5="http://schemas.microsoft.com/office/drawing/2016/5/11/chartex" xmlns:cx6="http://schemas.microsoft.com/office/drawing/2016/5/12/chartex" xmlns:cx7="http://schemas.microsoft.com/office/drawing/2016/5/13/chartex" xmlns:cx8="http://schemas.microsoft.com/office/drawing/2016/5/14/chartex" xmlns:mc="http://schemas.openxmlformats.org/markup-compatibility/2006" xmlns:aink="http://schemas.microsoft.com/office/drawing/2016/ink" xmlns:am3d="http://schemas.microsoft.com/office/drawing/2017/model3d" xmlns:o="urn:schemas-microsoft-com:office:office" xmlns:r="http://schemas.openxmlformats.org/officeDocument/2006/relationships" xmlns:m="http://schemas.openxmlformats.org/officeDocument/2006/math" xmlns:v="urn:schemas-microsoft-com:vml" xmlns:wp14="http://schemas.microsoft.com/office/word/2010/wordprocessingDrawing" xmlns:wp="http://schemas.openxmlformats.org/drawingml/2006/wordprocessingDrawing" xmlns:w10="urn:schemas-microsoft-com:office:word" xmlns:w="http://schemas.openxmlformats.org/wordprocessingml/2006/main" xmlns:w14="http://schemas.microsoft.com/office/word/2010/wordml" xmlns:w15="http://schemas.microsoft.com/office/word/2012/wordml" xmlns:w16cex="http://schemas.microsoft.com/office/word/2018/wordml/cex" xmlns:w16cid="http://schemas.microsoft.com/office/word/2016/wordml/cid" xmlns:w16="http://schemas.microsoft.com/office/word/2018/wordml" xmlns:w16sdtdh="http://schemas.microsoft.com/office/word/2020/wordml/sdtdatahash" xmlns:w16se="http://schemas.microsoft.com/office/word/2015/wordml/symex" xmlns:wpg="http://schemas.microsoft.com/office/word/2010/wordprocessingGroup" xmlns:wpi="http://schemas.microsoft.com/office/word/2010/wordprocessingInk" xmlns:wne="http://schemas.microsoft.com/office/word/2006/wordml" xmlns:wps="http://schemas.microsoft.com/office/word/2010/wordprocessingShape" mc:Ignorable="w14 w15 w16se w16cid w16 w16cex w16sdtdh wp14">
+<w:endnotes xmlns:wpc="http://schemas.microsoft.com/office/word/2010/wordprocessingCanvas" xmlns:cx="http://schemas.microsoft.com/office/drawing/2014/chartex" xmlns:cx1="http://schemas.microsoft.com/office/drawing/2015/9/8/chartex" xmlns:cx2="http://schemas.microsoft.com/office/drawing/2015/10/21/chartex" xmlns:cx3="http://schemas.microsoft.com/office/drawing/2016/5/9/chartex" xmlns:cx4="http://schemas.microsoft.com/office/drawing/2016/5/10/chartex" xmlns:cx5="http://schemas.microsoft.com/office/drawing/2016/5/11/chartex" xmlns:cx6="http://schemas.microsoft.com/office/drawing/2016/5/12/chartex" xmlns:cx7="http://schemas.microsoft.com/office/drawing/2016/5/13/chartex" xmlns:cx8="http://schemas.microsoft.com/office/drawing/2016/5/14/chartex" xmlns:mc="http://schemas.openxmlformats.org/markup-compatibility/2006" xmlns:aink="http://schemas.microsoft.com/office/drawing/2016/ink" xmlns:am3d="http://schemas.microsoft.com/office/drawing/2017/model3d" xmlns:o="urn:schemas-microsoft-com:office:office" xmlns:r="http://schemas.openxmlformats.org/officeDocument/2006/relationships" xmlns:m="http://schemas.openxmlformats.org/officeDocument/2006/math" xmlns:v="urn:schemas-microsoft-com:vml" xmlns:wp14="http://schemas.microsoft.com/office/word/2010/wordprocessingDrawing" xmlns:wp="http://schemas.openxmlformats.org/drawingml/2006/wordprocessingDrawing" xmlns:w10="urn:schemas-microsoft-com:office:word" xmlns:w="http://schemas.openxmlformats.org/wordprocessingml/2006/main" xmlns:w14="http://schemas.microsoft.com/office/word/2010/wordml" xmlns:w15="http://schemas.microsoft.com/office/word/2012/wordml" xmlns:w16cid="http://schemas.microsoft.com/office/word/2016/wordml/cid" xmlns:w16se="http://schemas.microsoft.com/office/word/2015/wordml/symex" xmlns:wpg="http://schemas.microsoft.com/office/word/2010/wordprocessingGroup" xmlns:wpi="http://schemas.microsoft.com/office/word/2010/wordprocessingInk" xmlns:wne="http://schemas.microsoft.com/office/word/2006/wordml" xmlns:wps="http://schemas.microsoft.com/office/word/2010/wordprocessingShape" mc:Ignorable="w14 w15 w16se w16cid wp14">
   <w:endnote w:type="separator" w:id="-1">
     <w:p>
       <w:pPr>
@@ -15734,7 +15646,7 @@
 </file>
 
 <file path=word/footer1.xml><?xml version="1.0" encoding="utf-8"?>
-<w:ftr xmlns:wpc="http://schemas.microsoft.com/office/word/2010/wordprocessingCanvas" xmlns:cx="http://schemas.microsoft.com/office/drawing/2014/chartex" xmlns:cx1="http://schemas.microsoft.com/office/drawing/2015/9/8/chartex" xmlns:cx2="http://schemas.microsoft.com/office/drawing/2015/10/21/chartex" xmlns:cx3="http://schemas.microsoft.com/office/drawing/2016/5/9/chartex" xmlns:cx4="http://schemas.microsoft.com/office/drawing/2016/5/10/chartex" xmlns:cx5="http://schemas.microsoft.com/office/drawing/2016/5/11/chartex" xmlns:cx6="http://schemas.microsoft.com/office/drawing/2016/5/12/chartex" xmlns:cx7="http://schemas.microsoft.com/office/drawing/2016/5/13/chartex" xmlns:cx8="http://schemas.microsoft.com/office/drawing/2016/5/14/chartex" xmlns:mc="http://schemas.openxmlformats.org/markup-compatibility/2006" xmlns:aink="http://schemas.microsoft.com/office/drawing/2016/ink" xmlns:am3d="http://schemas.microsoft.com/office/drawing/2017/model3d" xmlns:o="urn:schemas-microsoft-com:office:office" xmlns:r="http://schemas.openxmlformats.org/officeDocument/2006/relationships" xmlns:m="http://schemas.openxmlformats.org/officeDocument/2006/math" xmlns:v="urn:schemas-microsoft-com:vml" xmlns:wp14="http://schemas.microsoft.com/office/word/2010/wordprocessingDrawing" xmlns:wp="http://schemas.openxmlformats.org/drawingml/2006/wordprocessingDrawing" xmlns:w10="urn:schemas-microsoft-com:office:word" xmlns:w="http://schemas.openxmlformats.org/wordprocessingml/2006/main" xmlns:w14="http://schemas.microsoft.com/office/word/2010/wordml" xmlns:w15="http://schemas.microsoft.com/office/word/2012/wordml" xmlns:w16cex="http://schemas.microsoft.com/office/word/2018/wordml/cex" xmlns:w16cid="http://schemas.microsoft.com/office/word/2016/wordml/cid" xmlns:w16="http://schemas.microsoft.com/office/word/2018/wordml" xmlns:w16sdtdh="http://schemas.microsoft.com/office/word/2020/wordml/sdtdatahash" xmlns:w16se="http://schemas.microsoft.com/office/word/2015/wordml/symex" xmlns:wpg="http://schemas.microsoft.com/office/word/2010/wordprocessingGroup" xmlns:wpi="http://schemas.microsoft.com/office/word/2010/wordprocessingInk" xmlns:wne="http://schemas.microsoft.com/office/word/2006/wordml" xmlns:wps="http://schemas.microsoft.com/office/word/2010/wordprocessingShape" mc:Ignorable="w14 w15 w16se w16cid w16 w16cex w16sdtdh wp14">
+<w:ftr xmlns:wpc="http://schemas.microsoft.com/office/word/2010/wordprocessingCanvas" xmlns:cx="http://schemas.microsoft.com/office/drawing/2014/chartex" xmlns:cx1="http://schemas.microsoft.com/office/drawing/2015/9/8/chartex" xmlns:cx2="http://schemas.microsoft.com/office/drawing/2015/10/21/chartex" xmlns:cx3="http://schemas.microsoft.com/office/drawing/2016/5/9/chartex" xmlns:cx4="http://schemas.microsoft.com/office/drawing/2016/5/10/chartex" xmlns:cx5="http://schemas.microsoft.com/office/drawing/2016/5/11/chartex" xmlns:cx6="http://schemas.microsoft.com/office/drawing/2016/5/12/chartex" xmlns:cx7="http://schemas.microsoft.com/office/drawing/2016/5/13/chartex" xmlns:cx8="http://schemas.microsoft.com/office/drawing/2016/5/14/chartex" xmlns:mc="http://schemas.openxmlformats.org/markup-compatibility/2006" xmlns:aink="http://schemas.microsoft.com/office/drawing/2016/ink" xmlns:am3d="http://schemas.microsoft.com/office/drawing/2017/model3d" xmlns:o="urn:schemas-microsoft-com:office:office" xmlns:r="http://schemas.openxmlformats.org/officeDocument/2006/relationships" xmlns:m="http://schemas.openxmlformats.org/officeDocument/2006/math" xmlns:v="urn:schemas-microsoft-com:vml" xmlns:wp14="http://schemas.microsoft.com/office/word/2010/wordprocessingDrawing" xmlns:wp="http://schemas.openxmlformats.org/drawingml/2006/wordprocessingDrawing" xmlns:w10="urn:schemas-microsoft-com:office:word" xmlns:w="http://schemas.openxmlformats.org/wordprocessingml/2006/main" xmlns:w14="http://schemas.microsoft.com/office/word/2010/wordml" xmlns:w15="http://schemas.microsoft.com/office/word/2012/wordml" xmlns:w16cid="http://schemas.microsoft.com/office/word/2016/wordml/cid" xmlns:w16se="http://schemas.microsoft.com/office/word/2015/wordml/symex" xmlns:wpg="http://schemas.microsoft.com/office/word/2010/wordprocessingGroup" xmlns:wpi="http://schemas.microsoft.com/office/word/2010/wordprocessingInk" xmlns:wne="http://schemas.microsoft.com/office/word/2006/wordml" xmlns:wps="http://schemas.microsoft.com/office/word/2010/wordprocessingShape" mc:Ignorable="w14 w15 w16se w16cid wp14">
   <w:sdt>
     <w:sdtPr>
       <w:id w:val="1966699851"/>
@@ -15814,7 +15726,7 @@
 </file>
 
 <file path=word/footnotes.xml><?xml version="1.0" encoding="utf-8"?>
-<w:footnotes xmlns:wpc="http://schemas.microsoft.com/office/word/2010/wordprocessingCanvas" xmlns:cx="http://schemas.microsoft.com/office/drawing/2014/chartex" xmlns:cx1="http://schemas.microsoft.com/office/drawing/2015/9/8/chartex" xmlns:cx2="http://schemas.microsoft.com/office/drawing/2015/10/21/chartex" xmlns:cx3="http://schemas.microsoft.com/office/drawing/2016/5/9/chartex" xmlns:cx4="http://schemas.microsoft.com/office/drawing/2016/5/10/chartex" xmlns:cx5="http://schemas.microsoft.com/office/drawing/2016/5/11/chartex" xmlns:cx6="http://schemas.microsoft.com/office/drawing/2016/5/12/chartex" xmlns:cx7="http://schemas.microsoft.com/office/drawing/2016/5/13/chartex" xmlns:cx8="http://schemas.microsoft.com/office/drawing/2016/5/14/chartex" xmlns:mc="http://schemas.openxmlformats.org/markup-compatibility/2006" xmlns:aink="http://schemas.microsoft.com/office/drawing/2016/ink" xmlns:am3d="http://schemas.microsoft.com/office/drawing/2017/model3d" xmlns:o="urn:schemas-microsoft-com:office:office" xmlns:r="http://schemas.openxmlformats.org/officeDocument/2006/relationships" xmlns:m="http://schemas.openxmlformats.org/officeDocument/2006/math" xmlns:v="urn:schemas-microsoft-com:vml" xmlns:wp14="http://schemas.microsoft.com/office/word/2010/wordprocessingDrawing" xmlns:wp="http://schemas.openxmlformats.org/drawingml/2006/wordprocessingDrawing" xmlns:w10="urn:schemas-microsoft-com:office:word" xmlns:w="http://schemas.openxmlformats.org/wordprocessingml/2006/main" xmlns:w14="http://schemas.microsoft.com/office/word/2010/wordml" xmlns:w15="http://schemas.microsoft.com/office/word/2012/wordml" xmlns:w16cex="http://schemas.microsoft.com/office/word/2018/wordml/cex" xmlns:w16cid="http://schemas.microsoft.com/office/word/2016/wordml/cid" xmlns:w16="http://schemas.microsoft.com/office/word/2018/wordml" xmlns:w16sdtdh="http://schemas.microsoft.com/office/word/2020/wordml/sdtdatahash" xmlns:w16se="http://schemas.microsoft.com/office/word/2015/wordml/symex" xmlns:wpg="http://schemas.microsoft.com/office/word/2010/wordprocessingGroup" xmlns:wpi="http://schemas.microsoft.com/office/word/2010/wordprocessingInk" xmlns:wne="http://schemas.microsoft.com/office/word/2006/wordml" xmlns:wps="http://schemas.microsoft.com/office/word/2010/wordprocessingShape" mc:Ignorable="w14 w15 w16se w16cid w16 w16cex w16sdtdh wp14">
+<w:footnotes xmlns:wpc="http://schemas.microsoft.com/office/word/2010/wordprocessingCanvas" xmlns:cx="http://schemas.microsoft.com/office/drawing/2014/chartex" xmlns:cx1="http://schemas.microsoft.com/office/drawing/2015/9/8/chartex" xmlns:cx2="http://schemas.microsoft.com/office/drawing/2015/10/21/chartex" xmlns:cx3="http://schemas.microsoft.com/office/drawing/2016/5/9/chartex" xmlns:cx4="http://schemas.microsoft.com/office/drawing/2016/5/10/chartex" xmlns:cx5="http://schemas.microsoft.com/office/drawing/2016/5/11/chartex" xmlns:cx6="http://schemas.microsoft.com/office/drawing/2016/5/12/chartex" xmlns:cx7="http://schemas.microsoft.com/office/drawing/2016/5/13/chartex" xmlns:cx8="http://schemas.microsoft.com/office/drawing/2016/5/14/chartex" xmlns:mc="http://schemas.openxmlformats.org/markup-compatibility/2006" xmlns:aink="http://schemas.microsoft.com/office/drawing/2016/ink" xmlns:am3d="http://schemas.microsoft.com/office/drawing/2017/model3d" xmlns:o="urn:schemas-microsoft-com:office:office" xmlns:r="http://schemas.openxmlformats.org/officeDocument/2006/relationships" xmlns:m="http://schemas.openxmlformats.org/officeDocument/2006/math" xmlns:v="urn:schemas-microsoft-com:vml" xmlns:wp14="http://schemas.microsoft.com/office/word/2010/wordprocessingDrawing" xmlns:wp="http://schemas.openxmlformats.org/drawingml/2006/wordprocessingDrawing" xmlns:w10="urn:schemas-microsoft-com:office:word" xmlns:w="http://schemas.openxmlformats.org/wordprocessingml/2006/main" xmlns:w14="http://schemas.microsoft.com/office/word/2010/wordml" xmlns:w15="http://schemas.microsoft.com/office/word/2012/wordml" xmlns:w16cid="http://schemas.microsoft.com/office/word/2016/wordml/cid" xmlns:w16se="http://schemas.microsoft.com/office/word/2015/wordml/symex" xmlns:wpg="http://schemas.microsoft.com/office/word/2010/wordprocessingGroup" xmlns:wpi="http://schemas.microsoft.com/office/word/2010/wordprocessingInk" xmlns:wne="http://schemas.microsoft.com/office/word/2006/wordml" xmlns:wps="http://schemas.microsoft.com/office/word/2010/wordprocessingShape" mc:Ignorable="w14 w15 w16se w16cid wp14">
   <w:footnote w:type="separator" w:id="-1">
     <w:p>
       <w:pPr>
@@ -15839,7 +15751,7 @@
 </file>
 
 <file path=word/numbering.xml><?xml version="1.0" encoding="utf-8"?>
-<w:numbering xmlns:wpc="http://schemas.microsoft.com/office/word/2010/wordprocessingCanvas" xmlns:cx="http://schemas.microsoft.com/office/drawing/2014/chartex" xmlns:cx1="http://schemas.microsoft.com/office/drawing/2015/9/8/chartex" xmlns:cx2="http://schemas.microsoft.com/office/drawing/2015/10/21/chartex" xmlns:cx3="http://schemas.microsoft.com/office/drawing/2016/5/9/chartex" xmlns:cx4="http://schemas.microsoft.com/office/drawing/2016/5/10/chartex" xmlns:cx5="http://schemas.microsoft.com/office/drawing/2016/5/11/chartex" xmlns:cx6="http://schemas.microsoft.com/office/drawing/2016/5/12/chartex" xmlns:cx7="http://schemas.microsoft.com/office/drawing/2016/5/13/chartex" xmlns:cx8="http://schemas.microsoft.com/office/drawing/2016/5/14/chartex" xmlns:mc="http://schemas.openxmlformats.org/markup-compatibility/2006" xmlns:aink="http://schemas.microsoft.com/office/drawing/2016/ink" xmlns:am3d="http://schemas.microsoft.com/office/drawing/2017/model3d" xmlns:o="urn:schemas-microsoft-com:office:office" xmlns:r="http://schemas.openxmlformats.org/officeDocument/2006/relationships" xmlns:m="http://schemas.openxmlformats.org/officeDocument/2006/math" xmlns:v="urn:schemas-microsoft-com:vml" xmlns:wp14="http://schemas.microsoft.com/office/word/2010/wordprocessingDrawing" xmlns:wp="http://schemas.openxmlformats.org/drawingml/2006/wordprocessingDrawing" xmlns:w10="urn:schemas-microsoft-com:office:word" xmlns:w="http://schemas.openxmlformats.org/wordprocessingml/2006/main" xmlns:w14="http://schemas.microsoft.com/office/word/2010/wordml" xmlns:w15="http://schemas.microsoft.com/office/word/2012/wordml" xmlns:w16cex="http://schemas.microsoft.com/office/word/2018/wordml/cex" xmlns:w16cid="http://schemas.microsoft.com/office/word/2016/wordml/cid" xmlns:w16="http://schemas.microsoft.com/office/word/2018/wordml" xmlns:w16sdtdh="http://schemas.microsoft.com/office/word/2020/wordml/sdtdatahash" xmlns:w16se="http://schemas.microsoft.com/office/word/2015/wordml/symex" xmlns:wpg="http://schemas.microsoft.com/office/word/2010/wordprocessingGroup" xmlns:wpi="http://schemas.microsoft.com/office/word/2010/wordprocessingInk" xmlns:wne="http://schemas.microsoft.com/office/word/2006/wordml" xmlns:wps="http://schemas.microsoft.com/office/word/2010/wordprocessingShape" mc:Ignorable="w14 w15 w16se w16cid w16 w16cex w16sdtdh wp14">
+<w:numbering xmlns:wpc="http://schemas.microsoft.com/office/word/2010/wordprocessingCanvas" xmlns:cx="http://schemas.microsoft.com/office/drawing/2014/chartex" xmlns:cx1="http://schemas.microsoft.com/office/drawing/2015/9/8/chartex" xmlns:cx2="http://schemas.microsoft.com/office/drawing/2015/10/21/chartex" xmlns:cx3="http://schemas.microsoft.com/office/drawing/2016/5/9/chartex" xmlns:cx4="http://schemas.microsoft.com/office/drawing/2016/5/10/chartex" xmlns:cx5="http://schemas.microsoft.com/office/drawing/2016/5/11/chartex" xmlns:cx6="http://schemas.microsoft.com/office/drawing/2016/5/12/chartex" xmlns:cx7="http://schemas.microsoft.com/office/drawing/2016/5/13/chartex" xmlns:cx8="http://schemas.microsoft.com/office/drawing/2016/5/14/chartex" xmlns:mc="http://schemas.openxmlformats.org/markup-compatibility/2006" xmlns:aink="http://schemas.microsoft.com/office/drawing/2016/ink" xmlns:am3d="http://schemas.microsoft.com/office/drawing/2017/model3d" xmlns:o="urn:schemas-microsoft-com:office:office" xmlns:r="http://schemas.openxmlformats.org/officeDocument/2006/relationships" xmlns:m="http://schemas.openxmlformats.org/officeDocument/2006/math" xmlns:v="urn:schemas-microsoft-com:vml" xmlns:wp14="http://schemas.microsoft.com/office/word/2010/wordprocessingDrawing" xmlns:wp="http://schemas.openxmlformats.org/drawingml/2006/wordprocessingDrawing" xmlns:w10="urn:schemas-microsoft-com:office:word" xmlns:w="http://schemas.openxmlformats.org/wordprocessingml/2006/main" xmlns:w14="http://schemas.microsoft.com/office/word/2010/wordml" xmlns:w15="http://schemas.microsoft.com/office/word/2012/wordml" xmlns:w16cid="http://schemas.microsoft.com/office/word/2016/wordml/cid" xmlns:w16se="http://schemas.microsoft.com/office/word/2015/wordml/symex" xmlns:wpg="http://schemas.microsoft.com/office/word/2010/wordprocessingGroup" xmlns:wpi="http://schemas.microsoft.com/office/word/2010/wordprocessingInk" xmlns:wne="http://schemas.microsoft.com/office/word/2006/wordml" xmlns:wps="http://schemas.microsoft.com/office/word/2010/wordprocessingShape" mc:Ignorable="w14 w15 w16se w16cid wp14">
   <w:abstractNum w:abstractNumId="0" w15:restartNumberingAfterBreak="0">
     <w:nsid w:val="11F21D8F"/>
     <w:multiLevelType w:val="hybridMultilevel"/>
@@ -15936,7 +15848,7 @@
 </file>
 
 <file path=word/styles.xml><?xml version="1.0" encoding="utf-8"?>
-<w:styles xmlns:mc="http://schemas.openxmlformats.org/markup-compatibility/2006" xmlns:r="http://schemas.openxmlformats.org/officeDocument/2006/relationships" xmlns:w="http://schemas.openxmlformats.org/wordprocessingml/2006/main" xmlns:w14="http://schemas.microsoft.com/office/word/2010/wordml" xmlns:w15="http://schemas.microsoft.com/office/word/2012/wordml" xmlns:w16cex="http://schemas.microsoft.com/office/word/2018/wordml/cex" xmlns:w16cid="http://schemas.microsoft.com/office/word/2016/wordml/cid" xmlns:w16="http://schemas.microsoft.com/office/word/2018/wordml" xmlns:w16sdtdh="http://schemas.microsoft.com/office/word/2020/wordml/sdtdatahash" xmlns:w16se="http://schemas.microsoft.com/office/word/2015/wordml/symex" mc:Ignorable="w14 w15 w16se w16cid w16 w16cex w16sdtdh">
+<w:styles xmlns:mc="http://schemas.openxmlformats.org/markup-compatibility/2006" xmlns:r="http://schemas.openxmlformats.org/officeDocument/2006/relationships" xmlns:w="http://schemas.openxmlformats.org/wordprocessingml/2006/main" xmlns:w14="http://schemas.microsoft.com/office/word/2010/wordml" xmlns:w15="http://schemas.microsoft.com/office/word/2012/wordml" xmlns:w16cid="http://schemas.microsoft.com/office/word/2016/wordml/cid" xmlns:w16se="http://schemas.microsoft.com/office/word/2015/wordml/symex" mc:Ignorable="w14 w15 w16se w16cid">
   <w:docDefaults>
     <w:rPrDefault>
       <w:rPr>
@@ -15952,7 +15864,7 @@
       </w:pPr>
     </w:pPrDefault>
   </w:docDefaults>
-  <w:latentStyles w:defLockedState="0" w:defUIPriority="99" w:defSemiHidden="0" w:defUnhideWhenUsed="0" w:defQFormat="0" w:count="376">
+  <w:latentStyles w:defLockedState="0" w:defUIPriority="99" w:defSemiHidden="0" w:defUnhideWhenUsed="0" w:defQFormat="0" w:count="375">
     <w:lsdException w:name="Normal" w:uiPriority="0" w:qFormat="1"/>
     <w:lsdException w:name="heading 1" w:uiPriority="9" w:qFormat="1"/>
     <w:lsdException w:name="heading 2" w:semiHidden="1" w:uiPriority="9" w:unhideWhenUsed="1" w:qFormat="1"/>
@@ -16058,6 +15970,7 @@
     <w:lsdException w:name="HTML Sample" w:semiHidden="1" w:unhideWhenUsed="1"/>
     <w:lsdException w:name="HTML Typewriter" w:semiHidden="1" w:unhideWhenUsed="1"/>
     <w:lsdException w:name="HTML Variable" w:semiHidden="1" w:unhideWhenUsed="1"/>
+    <w:lsdException w:name="Normal Table" w:semiHidden="1" w:unhideWhenUsed="1"/>
     <w:lsdException w:name="annotation subject" w:semiHidden="1" w:unhideWhenUsed="1"/>
     <w:lsdException w:name="No List" w:semiHidden="1" w:unhideWhenUsed="1"/>
     <w:lsdException w:name="Outline List 1" w:semiHidden="1" w:unhideWhenUsed="1"/>
@@ -16100,8 +16013,11 @@
     <w:lsdException w:name="Table Contemporary" w:semiHidden="1" w:unhideWhenUsed="1"/>
     <w:lsdException w:name="Table Elegant" w:semiHidden="1" w:unhideWhenUsed="1"/>
     <w:lsdException w:name="Table Professional" w:semiHidden="1" w:unhideWhenUsed="1"/>
+    <w:lsdException w:name="Table Subtle 1" w:semiHidden="1" w:unhideWhenUsed="1"/>
     <w:lsdException w:name="Table Subtle 2" w:semiHidden="1" w:unhideWhenUsed="1"/>
     <w:lsdException w:name="Table Web 1" w:semiHidden="1" w:unhideWhenUsed="1"/>
+    <w:lsdException w:name="Table Web 2" w:semiHidden="1" w:unhideWhenUsed="1"/>
+    <w:lsdException w:name="Table Web 3" w:semiHidden="1" w:unhideWhenUsed="1"/>
     <w:lsdException w:name="Balloon Text" w:semiHidden="1" w:unhideWhenUsed="1"/>
     <w:lsdException w:name="Table Grid" w:uiPriority="39"/>
     <w:lsdException w:name="Table Theme" w:semiHidden="1" w:unhideWhenUsed="1"/>
@@ -16324,7 +16240,6 @@
     <w:lsdException w:name="Smart Hyperlink" w:semiHidden="1" w:unhideWhenUsed="1"/>
     <w:lsdException w:name="Hashtag" w:semiHidden="1" w:unhideWhenUsed="1"/>
     <w:lsdException w:name="Unresolved Mention" w:semiHidden="1" w:unhideWhenUsed="1"/>
-    <w:lsdException w:name="Smart Link" w:semiHidden="1" w:unhideWhenUsed="1"/>
   </w:latentStyles>
   <w:style w:type="paragraph" w:default="1" w:styleId="a">
     <w:name w:val="Normal"/>
@@ -16710,7 +16625,7 @@
 </file>
 
 <file path=customXml/itemProps1.xml><?xml version="1.0" encoding="utf-8"?>
-<ds:datastoreItem xmlns:ds="http://schemas.openxmlformats.org/officeDocument/2006/customXml" ds:itemID="{70FEB0F8-67D6-4A74-A08F-8609C12F3157}">
+<ds:datastoreItem xmlns:ds="http://schemas.openxmlformats.org/officeDocument/2006/customXml" ds:itemID="{7451B57A-4382-4C9E-B774-D92B58E018BB}">
   <ds:schemaRefs>
     <ds:schemaRef ds:uri="http://schemas.openxmlformats.org/officeDocument/2006/bibliography"/>
   </ds:schemaRefs>

</xml_diff>